<commit_message>
reorders chapters, long man, more on the device, drualissa fears Cletus
</commit_message>
<xml_diff>
--- a/Content/TractorTrailor.docx
+++ b/Content/TractorTrailor.docx
@@ -2274,799 +2274,6 @@
     </w:p>
     <w:p/>
     <w:p/>
-    <w:p>
-      <w:r>
-        <w:t>Horace P. Hooper had been a poor mountain boy</w:t>
-      </w:r>
-      <w:r>
-        <w:t xml:space="preserve"> whose mother was widowed </w:t>
-      </w:r>
-      <w:r>
-        <w:t xml:space="preserve">young and </w:t>
-      </w:r>
-      <w:r>
-        <w:t>landless</w:t>
-      </w:r>
-      <w:r>
-        <w:t xml:space="preserve">. He had movie star good looks, or at least </w:t>
-      </w:r>
-      <w:r>
-        <w:t xml:space="preserve">his children judged it so </w:t>
-      </w:r>
-      <w:r>
-        <w:t xml:space="preserve">from family photos depicting </w:t>
-      </w:r>
-      <w:r>
-        <w:t>a rakish smile</w:t>
-      </w:r>
-      <w:r>
-        <w:t xml:space="preserve"> and a full head of sandy brown </w:t>
-      </w:r>
-      <w:r>
-        <w:t xml:space="preserve">hair that none of them had ever beheld </w:t>
-      </w:r>
-      <w:r>
-        <w:t>on the living man</w:t>
-      </w:r>
-      <w:r>
-        <w:t>. Mose</w:t>
-      </w:r>
-      <w:r>
-        <w:t xml:space="preserve">y </w:t>
-      </w:r>
-      <w:r>
-        <w:t>denied</w:t>
-      </w:r>
-      <w:r>
-        <w:t xml:space="preserve"> that she ever thought</w:t>
-      </w:r>
-      <w:r>
-        <w:t xml:space="preserve"> </w:t>
-      </w:r>
-      <w:r>
-        <w:t>him handsome</w:t>
-      </w:r>
-      <w:r>
-        <w:t>. She said i</w:t>
-      </w:r>
-      <w:r>
-        <w:t>t was his tenacity that won her over</w:t>
-      </w:r>
-      <w:r>
-        <w:t>.</w:t>
-      </w:r>
-    </w:p>
-    <w:p>
-      <w:r>
-        <w:t>Mosey</w:t>
-      </w:r>
-      <w:r>
-        <w:t xml:space="preserve"> readily acknowledged her own movie star beauty.</w:t>
-      </w:r>
-      <w:r>
-        <w:t xml:space="preserve"> </w:t>
-      </w:r>
-      <w:r>
-        <w:t>She was the last of nine children</w:t>
-      </w:r>
-      <w:r>
-        <w:t>, buoyant and gregarious, the darling of her father</w:t>
-      </w:r>
-      <w:r>
-        <w:t xml:space="preserve">. </w:t>
-      </w:r>
-      <w:r>
-        <w:t>She blossomed into a captivating beauty, bright-eyed and dimpled with</w:t>
-      </w:r>
-      <w:r>
-        <w:t xml:space="preserve"> wavy dark hair that she wore mid-length except for </w:t>
-      </w:r>
-      <w:r>
-        <w:t>a period</w:t>
-      </w:r>
-      <w:r>
-        <w:t xml:space="preserve"> in her </w:t>
-      </w:r>
-      <w:proofErr w:type="spellStart"/>
-      <w:r>
-        <w:t xml:space="preserve">mid </w:t>
-      </w:r>
-      <w:r>
-        <w:t>teens</w:t>
-      </w:r>
-      <w:proofErr w:type="spellEnd"/>
-      <w:r>
-        <w:t xml:space="preserve"> when she bobbed it short and created a scandal throughout the entirety of </w:t>
-      </w:r>
-      <w:proofErr w:type="spellStart"/>
-      <w:r>
-        <w:t>Clayhill</w:t>
-      </w:r>
-      <w:proofErr w:type="spellEnd"/>
-      <w:r>
-        <w:t xml:space="preserve"> County.</w:t>
-      </w:r>
-    </w:p>
-    <w:p>
-      <w:r>
-        <w:t xml:space="preserve"> </w:t>
-      </w:r>
-      <w:r>
-        <w:t>By the time she was</w:t>
-      </w:r>
-      <w:r>
-        <w:t xml:space="preserve"> sixteen, she had lost both parents within a six month peri</w:t>
-      </w:r>
-      <w:r>
-        <w:t>od. He to a heart attack. She to leuke</w:t>
-      </w:r>
-      <w:r>
-        <w:t xml:space="preserve">mia. </w:t>
-      </w:r>
-      <w:r>
-        <w:t xml:space="preserve">Married a year later, she lost her first </w:t>
-      </w:r>
-      <w:r>
-        <w:t xml:space="preserve">baby after two weeks. </w:t>
-      </w:r>
-      <w:r>
-        <w:t>The bounce in her step was gone for good and so to the rakishness in</w:t>
-      </w:r>
-      <w:r>
-        <w:t xml:space="preserve"> Horace’s smile.</w:t>
-      </w:r>
-    </w:p>
-    <w:p>
-      <w:r>
-        <w:t>Mosey spen</w:t>
-      </w:r>
-      <w:r>
-        <w:t xml:space="preserve">t much of her adulthood pregnant. </w:t>
-      </w:r>
-      <w:r>
-        <w:t>Horrace</w:t>
-      </w:r>
-      <w:r>
-        <w:t xml:space="preserve"> threw himself into his work</w:t>
-      </w:r>
-      <w:r>
-        <w:t xml:space="preserve">. </w:t>
-      </w:r>
-      <w:r>
-        <w:t xml:space="preserve">He conceived </w:t>
-      </w:r>
-      <w:r>
-        <w:t xml:space="preserve">remarkable </w:t>
-      </w:r>
-      <w:r>
-        <w:t xml:space="preserve">implements </w:t>
-      </w:r>
-      <w:r>
-        <w:t xml:space="preserve">to deliver state-of-the art agricultural automation </w:t>
-      </w:r>
-      <w:r>
-        <w:t>that would be a</w:t>
-      </w:r>
-      <w:r>
-        <w:t xml:space="preserve">ffordable and could be pulled and powered by small tractors: </w:t>
-      </w:r>
-      <w:r>
-        <w:t xml:space="preserve">a </w:t>
-      </w:r>
-      <w:r>
-        <w:t>one-in-al</w:t>
-      </w:r>
-      <w:r>
-        <w:t>l</w:t>
-      </w:r>
-      <w:r>
-        <w:t xml:space="preserve"> </w:t>
-      </w:r>
-      <w:r>
-        <w:t>g</w:t>
-      </w:r>
-      <w:r>
-        <w:t>rape</w:t>
-      </w:r>
-      <w:r>
-        <w:t xml:space="preserve"> </w:t>
-      </w:r>
-      <w:r>
-        <w:t>pic</w:t>
-      </w:r>
-      <w:r>
-        <w:t xml:space="preserve">ker </w:t>
-      </w:r>
-      <w:r>
-        <w:t>strainer and pres</w:t>
-      </w:r>
-      <w:r>
-        <w:t>s</w:t>
-      </w:r>
-      <w:r>
-        <w:t>.</w:t>
-      </w:r>
-      <w:r>
-        <w:t xml:space="preserve"> A PTO shaft drive</w:t>
-      </w:r>
-      <w:r>
-        <w:t>n wet-dry vac that could be configured to p</w:t>
-      </w:r>
-      <w:r>
-        <w:t>ull</w:t>
-      </w:r>
-      <w:r>
-        <w:t xml:space="preserve"> fruit ranging in size from blueberr</w:t>
-      </w:r>
-      <w:r>
-        <w:t>y</w:t>
-      </w:r>
-      <w:r>
-        <w:t xml:space="preserve"> to grapefruit</w:t>
-      </w:r>
-      <w:r>
-        <w:t>, wire tensioner and fencepost pounder.</w:t>
-      </w:r>
-    </w:p>
-    <w:p>
-      <w:r>
-        <w:t xml:space="preserve">He </w:t>
-      </w:r>
-      <w:r>
-        <w:t xml:space="preserve">left his job at the national laboratory at age </w:t>
-      </w:r>
-      <w:r>
-        <w:t>forty</w:t>
-      </w:r>
-      <w:r>
-        <w:t xml:space="preserve"> an</w:t>
-      </w:r>
-      <w:r>
-        <w:t>d</w:t>
-      </w:r>
-      <w:r>
-        <w:t xml:space="preserve"> put their savings into prototyping </w:t>
-      </w:r>
-      <w:r>
-        <w:t>fold-up</w:t>
-      </w:r>
-      <w:r>
-        <w:t xml:space="preserve"> bean harvester</w:t>
-      </w:r>
-      <w:r>
-        <w:t xml:space="preserve">. </w:t>
-      </w:r>
-    </w:p>
-    <w:p>
-      <w:r>
-        <w:t xml:space="preserve">He loaded his bean bagger into </w:t>
-      </w:r>
-      <w:r>
-        <w:t xml:space="preserve">a pickup truck and drove nearly 600 miles to the Chicago </w:t>
-      </w:r>
-      <w:r>
-        <w:t>Agricultural</w:t>
-      </w:r>
-      <w:r>
-        <w:t xml:space="preserve"> </w:t>
-      </w:r>
-      <w:r>
-        <w:t>Expo</w:t>
-      </w:r>
-      <w:r>
-        <w:t>sition</w:t>
-      </w:r>
-      <w:r>
-        <w:t xml:space="preserve"> with his shaft-driven harvester</w:t>
-      </w:r>
-      <w:r>
-        <w:t xml:space="preserve"> and an 9 foot tall bag of lima beans.</w:t>
-      </w:r>
-      <w:r>
-        <w:t xml:space="preserve"> </w:t>
-      </w:r>
-      <w:r>
-        <w:t>The words “Bean Bagger” were embroidered on the bag.</w:t>
-      </w:r>
-    </w:p>
-    <w:p>
-      <w:r>
-        <w:t xml:space="preserve">He </w:t>
-      </w:r>
-      <w:r>
-        <w:t xml:space="preserve"> attended his booth, crisp in his suit and tie, his name tag, his </w:t>
-      </w:r>
-      <w:r>
-        <w:t xml:space="preserve">broad smile, and watched </w:t>
-      </w:r>
-      <w:r>
-        <w:t>stranger after stranger fail to notice he was there.</w:t>
-      </w:r>
-      <w:r>
-        <w:t xml:space="preserve"> Finally someone stopped, asked a few questions.</w:t>
-      </w:r>
-    </w:p>
-    <w:p>
-      <w:r>
-        <w:t>“Come back tomorrow with something simpler</w:t>
-      </w:r>
-      <w:r>
-        <w:t>,” the stranger said. “</w:t>
-      </w:r>
-      <w:r>
-        <w:t>Make it telegenic.”</w:t>
-      </w:r>
-    </w:p>
-    <w:p>
-      <w:r>
-        <w:t>He returned the next day with just the sack, only now, the beans in it were of expanded polystyrene, and it was sewn and grommeted on each end and suspended between support structures. He found a Hispanic woman to stitch the letters ‘</w:t>
-      </w:r>
-      <w:proofErr w:type="spellStart"/>
-      <w:r>
-        <w:t>mmock</w:t>
-      </w:r>
-      <w:proofErr w:type="spellEnd"/>
-      <w:r>
-        <w:t>’ onto a large piece of denim and this he safety-pinned over the last four letters of the word</w:t>
-      </w:r>
-      <w:r>
-        <w:t xml:space="preserve"> “</w:t>
-      </w:r>
-      <w:r>
-        <w:t>Bagger</w:t>
-      </w:r>
-      <w:r>
-        <w:t>”</w:t>
-      </w:r>
-    </w:p>
-    <w:p>
-      <w:r>
-        <w:t>“The Bean Bammock!” he proclaimed.</w:t>
-      </w:r>
-    </w:p>
-    <w:p>
-      <w:r>
-        <w:t xml:space="preserve">He was in production by the end of that fiscal year. </w:t>
-      </w:r>
-    </w:p>
-    <w:p>
-      <w:r>
-        <w:t>“</w:t>
-      </w:r>
-      <w:proofErr w:type="spellStart"/>
-      <w:r>
-        <w:t>Loose</w:t>
-      </w:r>
-      <w:proofErr w:type="spellEnd"/>
-      <w:r>
-        <w:t xml:space="preserve"> yourself in scrunchity soft comfort</w:t>
-      </w:r>
-      <w:r>
-        <w:t>!” TV announcers said. And people did.</w:t>
-      </w:r>
-    </w:p>
-    <w:p>
-      <w:r>
-        <w:t>More about the bean bammock fad.</w:t>
-      </w:r>
-    </w:p>
-    <w:p>
-      <w:r>
-        <w:lastRenderedPageBreak/>
-        <w:t xml:space="preserve">Horace </w:t>
-      </w:r>
-      <w:r>
-        <w:t xml:space="preserve">and Mosey </w:t>
-      </w:r>
-      <w:r>
-        <w:t xml:space="preserve">were </w:t>
-      </w:r>
-      <w:r>
-        <w:t>rich</w:t>
-      </w:r>
-      <w:r>
-        <w:t>, but</w:t>
-      </w:r>
-      <w:r>
-        <w:t xml:space="preserve"> they did not live that way. </w:t>
-      </w:r>
-      <w:r>
-        <w:t>They required little for themselves</w:t>
-      </w:r>
-      <w:r>
-        <w:t xml:space="preserve">, understood wealth to be uncertain to last, </w:t>
-      </w:r>
-      <w:r>
-        <w:t xml:space="preserve">They </w:t>
-      </w:r>
-      <w:r>
-        <w:t>kept</w:t>
-      </w:r>
-      <w:r>
-        <w:t xml:space="preserve"> to the</w:t>
-      </w:r>
-      <w:r>
-        <w:t xml:space="preserve"> ways </w:t>
-      </w:r>
-      <w:r>
-        <w:t>of th</w:t>
-      </w:r>
-      <w:r>
-        <w:t>e</w:t>
-      </w:r>
-      <w:r>
-        <w:t xml:space="preserve"> Scotch-settled mountains, </w:t>
-      </w:r>
-      <w:r>
-        <w:t>they</w:t>
-      </w:r>
-      <w:r>
-        <w:t xml:space="preserve"> continued to value </w:t>
-      </w:r>
-      <w:r>
-        <w:t xml:space="preserve">thrift and self-reliance. </w:t>
-      </w:r>
-      <w:r>
-        <w:t xml:space="preserve"> </w:t>
-      </w:r>
-      <w:r>
-        <w:t>required little for themselves</w:t>
-      </w:r>
-      <w:r>
-        <w:t xml:space="preserve">. The home </w:t>
-      </w:r>
-      <w:r>
-        <w:t>and farm Mosey inherited were all they ever needed</w:t>
-      </w:r>
-      <w:r>
-        <w:t xml:space="preserve"> and more than most had.</w:t>
-      </w:r>
-      <w:r>
-        <w:t xml:space="preserve"> Mosey clipped coupons</w:t>
-      </w:r>
-      <w:r>
-        <w:t xml:space="preserve"> and Horace </w:t>
-      </w:r>
-      <w:r>
-        <w:t>did the repairs around the house</w:t>
-      </w:r>
-      <w:r>
-        <w:t xml:space="preserve">. They were sparing in </w:t>
-      </w:r>
-      <w:r>
-        <w:t>what they gave the children. Modest allowances</w:t>
-      </w:r>
-      <w:r>
-        <w:t>.</w:t>
-      </w:r>
-    </w:p>
-    <w:p>
-      <w:r>
-        <w:t>These were the values they attempted to pass to their children, and here they failed.</w:t>
-      </w:r>
-    </w:p>
-    <w:p/>
-    <w:p>
-      <w:r>
-        <w:t xml:space="preserve"> </w:t>
-      </w:r>
-      <w:r>
-        <w:t xml:space="preserve">The kept to the </w:t>
-      </w:r>
-      <w:r>
-        <w:t xml:space="preserve">values </w:t>
-      </w:r>
-      <w:r>
-        <w:t>of thrift and self-reliance the</w:t>
-      </w:r>
-      <w:r>
-        <w:t>y grew up with in these Scotch-settled Mountains.</w:t>
-      </w:r>
-    </w:p>
-    <w:p>
-      <w:r>
-        <w:t xml:space="preserve">They </w:t>
-      </w:r>
-    </w:p>
-    <w:p>
-      <w:r>
-        <w:t>They varied wildly in aptitude and disposition, but they had in common a degree of industriousness and an unwavering belief that their financial wellbeing was preordained as a matter of birthright. Unshackled as they were from any concern over their own subsistence, they felt free to devote themselves instead to whatever pursuit happened to engage their interests</w:t>
-      </w:r>
-      <w:r>
-        <w:t xml:space="preserve">. </w:t>
-      </w:r>
-      <w:r>
-        <w:t>Horace and</w:t>
-      </w:r>
-      <w:r>
-        <w:t xml:space="preserve"> Mosey gave them </w:t>
-      </w:r>
-      <w:r>
-        <w:t xml:space="preserve">just enough to get by and </w:t>
-      </w:r>
-      <w:r>
-        <w:t>encouraged them to</w:t>
-      </w:r>
-      <w:r>
-        <w:t xml:space="preserve"> make at least some effort at their own support</w:t>
-      </w:r>
-      <w:r>
-        <w:t xml:space="preserve">. </w:t>
-      </w:r>
-      <w:r>
-        <w:t xml:space="preserve"> </w:t>
-      </w:r>
-      <w:r>
-        <w:t xml:space="preserve">And this </w:t>
-      </w:r>
-      <w:r>
-        <w:t>they were willing to do</w:t>
-      </w:r>
-      <w:r>
-        <w:t>,</w:t>
-      </w:r>
-      <w:r>
-        <w:t xml:space="preserve"> some of them</w:t>
-      </w:r>
-      <w:r>
-        <w:t>,</w:t>
-      </w:r>
-      <w:r>
-        <w:t xml:space="preserve"> </w:t>
-      </w:r>
-      <w:r>
-        <w:t>particularly if they could find an activity that gratified</w:t>
-      </w:r>
-      <w:r>
-        <w:t xml:space="preserve"> some aggrandized notion of </w:t>
-      </w:r>
-      <w:r>
-        <w:t xml:space="preserve">themselves – </w:t>
-      </w:r>
-      <w:r>
-        <w:t xml:space="preserve"> outlaws</w:t>
-      </w:r>
-      <w:r>
-        <w:t xml:space="preserve">, crusaders, world </w:t>
-      </w:r>
-      <w:r>
-        <w:t>changers</w:t>
-      </w:r>
-      <w:r>
-        <w:t xml:space="preserve"> and artists.</w:t>
-      </w:r>
-    </w:p>
-    <w:p>
-      <w:r>
-        <w:t xml:space="preserve">Horace did his best to understand his children, but it was all he could do to even hear them. His ears, it seemed, were failing him. His </w:t>
-      </w:r>
-      <w:r>
-        <w:t xml:space="preserve">grown </w:t>
-      </w:r>
-      <w:r>
-        <w:t>children, frustrated at having to constantly repeat the basic points of conversations, convinced him to visit an audiologist. He sat in the waiting room ruefully contemplating the years of operating farm equipment and evaluating affairs on his factory floor without ear protection. He hoped his impairment wasn’t too far advanced. What the doctor told him horrified him. He could hear just fine. He just didn’t.</w:t>
-      </w:r>
-    </w:p>
-    <w:p>
-      <w:r>
-        <w:t xml:space="preserve">“It didn’t work out the way I wanted it to,” said </w:t>
-      </w:r>
-      <w:proofErr w:type="spellStart"/>
-      <w:r>
-        <w:t>Bearegard</w:t>
-      </w:r>
-      <w:proofErr w:type="spellEnd"/>
-      <w:r>
-        <w:t>, Mosey’s third, who was learning now to eat with his left arm. “But I am content in knowing that I stood with my confederate brothers.”</w:t>
-      </w:r>
-    </w:p>
-    <w:p>
-      <w:r>
-        <w:t>“I’d give you every minute of contentment I ever had to save you an arm,” said Mosey. “You’d get about 10 of them. They’re scarce when you’re raising seven young’uns.”</w:t>
-      </w:r>
-    </w:p>
-    <w:p>
-      <w:r>
-        <w:t xml:space="preserve">“I’ll take those 10 minutes!” called Buford. </w:t>
-      </w:r>
-    </w:p>
-    <w:p>
-      <w:r>
-        <w:t>“If you’ll get that still off the farm,” she answered.</w:t>
-      </w:r>
-    </w:p>
-    <w:p>
-      <w:r>
-        <w:t>“</w:t>
-      </w:r>
-      <w:r>
-        <w:t>Marnie</w:t>
-      </w:r>
-      <w:r>
-        <w:t>, help Cletus cut his pork chop.”</w:t>
-      </w:r>
-    </w:p>
-    <w:p>
-      <w:r>
-        <w:t>She did not.</w:t>
-      </w:r>
-    </w:p>
-    <w:p>
-      <w:r>
-        <w:t>Deaco</w:t>
-      </w:r>
-      <w:r>
-        <w:t>n</w:t>
-      </w:r>
-      <w:r>
-        <w:t xml:space="preserve"> Dan reached for a serving bowl and spooned a portion of what was in it onto his plate. Deacon Dan kept Jesus in his heart and a firearm at his side. He spoke with God and only to God.</w:t>
-      </w:r>
-    </w:p>
-    <w:p>
-      <w:r>
-        <w:t>“Lord, the way this family carries on,” he said.</w:t>
-      </w:r>
-    </w:p>
-    <w:p>
-      <w:r>
-        <w:lastRenderedPageBreak/>
-        <w:t>“What about you dad?” asked Buford. “You got any contentment to pitch in? If we have to get by on Mosey’s, that’ll only come to a little over a minute for each of us.”</w:t>
-      </w:r>
-    </w:p>
-    <w:p>
-      <w:r>
-        <w:t>Horace silently consulted the green beans and cornbread on his plate. None expected that he had heard. They were surprised.</w:t>
-      </w:r>
-    </w:p>
-    <w:p>
-      <w:r>
-        <w:t>“More than 10 minutes,” he answered.</w:t>
-      </w:r>
-      <w:r>
-        <w:t xml:space="preserve"> “But not </w:t>
-      </w:r>
-      <w:r>
-        <w:t>enough for you to all get by on.</w:t>
-      </w:r>
-      <w:r>
-        <w:t xml:space="preserve"> Worry, now, that I have to spare!. I’ll share some of that with you</w:t>
-      </w:r>
-      <w:r>
-        <w:t xml:space="preserve"> right now?</w:t>
-      </w:r>
-    </w:p>
-    <w:p>
-      <w:r>
-        <w:t>Speeches were rare from their father</w:t>
-      </w:r>
-      <w:r>
-        <w:t>.</w:t>
-      </w:r>
-      <w:r>
-        <w:t xml:space="preserve"> When they came, they received attention. When the soft ring of silverware laid on the </w:t>
-      </w:r>
-      <w:r>
-        <w:t xml:space="preserve"> table subsided, he continued.</w:t>
-      </w:r>
-    </w:p>
-    <w:p>
-      <w:r>
-        <w:t xml:space="preserve">“I worry about what’s going to become of you all after I’m gone from this world. </w:t>
-      </w:r>
-      <w:r>
-        <w:t xml:space="preserve">Me and your </w:t>
-      </w:r>
-      <w:r>
-        <w:t>mom ha</w:t>
-      </w:r>
-      <w:r>
-        <w:t xml:space="preserve">ve tried to impress upon you something </w:t>
-      </w:r>
-      <w:r>
-        <w:t xml:space="preserve">in the nature of wealth. It’s not permanent. It can be gone in a minute. None of you have ever know </w:t>
-      </w:r>
-      <w:r>
-        <w:t xml:space="preserve">scarcity or want, but your mom and I have. </w:t>
-      </w:r>
-      <w:r>
-        <w:t>We’ve had to get by on what the hills yield up and they don’t yield up much.</w:t>
-      </w:r>
-    </w:p>
-    <w:p>
-      <w:r>
-        <w:t>Something you should be able to count on, always, is each other.</w:t>
-      </w:r>
-      <w:r>
-        <w:t xml:space="preserve"> </w:t>
-      </w:r>
-      <w:r>
-        <w:t xml:space="preserve">I’m </w:t>
-      </w:r>
-      <w:proofErr w:type="spellStart"/>
-      <w:r>
-        <w:t>gonna</w:t>
-      </w:r>
-      <w:proofErr w:type="spellEnd"/>
-      <w:r>
-        <w:t xml:space="preserve"> put my faith in the hills.”</w:t>
-      </w:r>
-    </w:p>
-    <w:p>
-      <w:r>
-        <w:t>“What does that mean?” asked Marnie.</w:t>
-      </w:r>
-    </w:p>
-    <w:p>
-      <w:r>
-        <w:t xml:space="preserve">“It means I’m </w:t>
-      </w:r>
-      <w:proofErr w:type="spellStart"/>
-      <w:r>
-        <w:t>gonna</w:t>
-      </w:r>
-      <w:proofErr w:type="spellEnd"/>
-      <w:r>
-        <w:t xml:space="preserve"> plant an orchard.”</w:t>
-      </w:r>
-    </w:p>
-    <w:p>
-      <w:r>
-        <w:t xml:space="preserve">“An orchard,” </w:t>
-      </w:r>
-      <w:r>
-        <w:t>Buford asked. “An Orchard of what? Why?”</w:t>
-      </w:r>
-      <w:r>
-        <w:t xml:space="preserve"> </w:t>
-      </w:r>
-    </w:p>
-    <w:p>
-      <w:r>
-        <w:t>“I’ll tell you when it’s grown,” said Horace.</w:t>
-      </w:r>
-    </w:p>
-    <w:p/>
-    <w:p/>
-    <w:p>
-      <w:r>
-        <w:t xml:space="preserve">Horace P. Hooper was not a contented man. </w:t>
-      </w:r>
-      <w:r>
-        <w:t xml:space="preserve">He was a worried man. </w:t>
-      </w:r>
-      <w:r>
-        <w:t>So he did something he thought would</w:t>
-      </w:r>
-    </w:p>
-    <w:p/>
-    <w:p>
-      <w:r>
-        <w:t xml:space="preserve">The next day, </w:t>
-      </w:r>
-      <w:r>
-        <w:t xml:space="preserve">90 tons of </w:t>
-      </w:r>
-      <w:r>
-        <w:t xml:space="preserve">pulverized lime arrived on the farm, hauled by </w:t>
-      </w:r>
-      <w:r>
-        <w:t>how many trucks. Horace spread it over three acres on the hillside</w:t>
-      </w:r>
-      <w:r>
-        <w:t xml:space="preserve"> </w:t>
-      </w:r>
-    </w:p>
-    <w:p>
-      <w:r>
-        <w:t>Describe the planting of the trees</w:t>
-      </w:r>
-      <w:r>
-        <w:t xml:space="preserve"> and the death of Horace P. Hooper</w:t>
-      </w:r>
-      <w:r>
-        <w:t>.</w:t>
-      </w:r>
-    </w:p>
     <w:p/>
     <w:p>
       <w:pPr>
@@ -3132,127 +2339,375 @@
     </w:p>
     <w:p>
       <w:r>
+        <w:t>B</w:t>
+      </w:r>
+      <w:r>
+        <w:t>uford rolled the last pallet of hazelnut spread off the truck and set it down with the o</w:t>
+      </w:r>
+      <w:r>
+        <w:t>thers</w:t>
+      </w:r>
+      <w:r>
+        <w:t xml:space="preserve">, twenty-six pallets in all, </w:t>
+      </w:r>
+      <w:r>
+        <w:t>some 1,200 jars to a pallet boxed</w:t>
+      </w:r>
+      <w:r>
+        <w:t xml:space="preserve"> and protected from the elements only by a few layers of sloppily applied shrink wrap. </w:t>
+      </w:r>
+      <w:r>
+        <w:t xml:space="preserve">Some had been set down on a gopher mound or a tree root or other obstruction and leaned slightly one way or </w:t>
+      </w:r>
+      <w:r>
+        <w:t xml:space="preserve">another. But they made an impressive display in terms of girth. Unevenly spaced and somewhat disorderly. </w:t>
+      </w:r>
+      <w:r>
+        <w:t xml:space="preserve">But they made an impressive display if only from </w:t>
+      </w:r>
+      <w:r>
+        <w:t>industrial scale.</w:t>
+      </w:r>
+    </w:p>
+    <w:p>
+      <w:r>
+        <w:t>Ramblin Dan regarded it.</w:t>
+      </w:r>
+    </w:p>
+    <w:p>
+      <w:r>
+        <w:t xml:space="preserve">“You got all that out </w:t>
+      </w:r>
+      <w:r>
+        <w:t>of what? One harvest of a three acre orchard?”</w:t>
+      </w:r>
+    </w:p>
+    <w:p>
+      <w:r>
+        <w:t>Cletus chuckled.</w:t>
+      </w:r>
+    </w:p>
+    <w:p>
+      <w:r>
+        <w:t xml:space="preserve">“Heck no. None of </w:t>
+      </w:r>
+      <w:r>
+        <w:t xml:space="preserve">it come from </w:t>
+      </w:r>
+      <w:r>
+        <w:t>Dad’s</w:t>
+      </w:r>
+      <w:r>
+        <w:t xml:space="preserve"> or</w:t>
+      </w:r>
+      <w:r>
+        <w:t>chard. It’s out of a General Mills plant in Washington State. Rebrand</w:t>
+      </w:r>
+      <w:r>
+        <w:t>ed Choco Haze Me Crazy</w:t>
+      </w:r>
+      <w:r>
+        <w:t xml:space="preserve">, which is Nut </w:t>
+      </w:r>
+      <w:proofErr w:type="spellStart"/>
+      <w:r>
+        <w:t>Nut</w:t>
+      </w:r>
+      <w:proofErr w:type="spellEnd"/>
+      <w:r>
+        <w:t xml:space="preserve"> </w:t>
+      </w:r>
+      <w:r>
+        <w:t xml:space="preserve">Noose if you buy it at </w:t>
+      </w:r>
+      <w:r>
+        <w:t xml:space="preserve">Mighty Mart and </w:t>
+      </w:r>
+      <w:r>
+        <w:t>Natur</w:t>
+      </w:r>
+      <w:r>
+        <w:t xml:space="preserve">e </w:t>
+      </w:r>
+      <w:r>
+        <w:t>Fare and</w:t>
+      </w:r>
+      <w:r>
+        <w:t xml:space="preserve"> Hazelnut Crème if you buy it at </w:t>
+      </w:r>
+      <w:r>
+        <w:t>Earth Market</w:t>
+      </w:r>
+      <w:r>
+        <w:t>.</w:t>
+      </w:r>
+    </w:p>
+    <w:p>
+      <w:r>
+        <w:t>Beau leapt from his chair</w:t>
+      </w:r>
+      <w:r>
+        <w:t>.</w:t>
+      </w:r>
+    </w:p>
+    <w:p>
+      <w:r>
+        <w:t>“Cletus!</w:t>
+      </w:r>
+      <w:r>
+        <w:t xml:space="preserve"> Er … What Cletus means is …</w:t>
+      </w:r>
+      <w:r>
+        <w:t>”</w:t>
+      </w:r>
+    </w:p>
+    <w:p>
+      <w:r>
+        <w:t>“</w:t>
+      </w:r>
+      <w:r>
+        <w:t>Oh</w:t>
+      </w:r>
+      <w:r>
+        <w:t xml:space="preserve">, hell Beau, he </w:t>
+      </w:r>
+      <w:r>
+        <w:t xml:space="preserve">already </w:t>
+      </w:r>
+      <w:r>
+        <w:t>knows. He’s the one picked it up.</w:t>
+      </w:r>
+      <w:r>
+        <w:t>”</w:t>
+      </w:r>
+    </w:p>
+    <w:p>
+      <w:r>
+        <w:t>Beau deflated within his uniform.</w:t>
+      </w:r>
+    </w:p>
+    <w:p>
+      <w:r>
+        <w:t xml:space="preserve">“We tried to use our own hazelnuts,” said Buford. “We really did try. But the cost was </w:t>
+      </w:r>
+      <w:r>
+        <w:t>absolutely</w:t>
+      </w:r>
+      <w:r>
+        <w:t xml:space="preserve"> prohibitive. The way agriculture works these days …”</w:t>
+      </w:r>
+    </w:p>
+    <w:p>
+      <w:r>
+        <w:t>“Don’t worry ‘bout it</w:t>
+      </w:r>
+      <w:r>
+        <w:t>,” said Dan, cutting him off. “I</w:t>
+      </w:r>
+      <w:r>
+        <w:t>’m no</w:t>
+      </w:r>
+      <w:r>
+        <w:t>t one to run my mouth.”</w:t>
+      </w:r>
+    </w:p>
+    <w:p/>
+    <w:p>
+      <w:r>
+        <w:t xml:space="preserve">“Whacha making?” asked </w:t>
+      </w:r>
+      <w:r>
+        <w:t>Wes</w:t>
+      </w:r>
+      <w:r>
+        <w:t>?</w:t>
+      </w:r>
+    </w:p>
+    <w:p>
+      <w:r>
+        <w:t>“Shiney aluminum foil ball,” said Ned.</w:t>
+      </w:r>
+    </w:p>
+    <w:p>
+      <w:r>
         <w:lastRenderedPageBreak/>
-        <w:t>B</w:t>
-      </w:r>
-      <w:r>
-        <w:t>uford rolled the last pallet of hazelnut spread off the truck and set it down with the o</w:t>
-      </w:r>
-      <w:r>
-        <w:t>thers</w:t>
-      </w:r>
-      <w:r>
-        <w:t xml:space="preserve">, twenty-six pallets in all, </w:t>
-      </w:r>
-      <w:r>
-        <w:t>some 1,200 jars to a pallet boxed</w:t>
-      </w:r>
-      <w:r>
-        <w:t xml:space="preserve"> and protected from the elements only by a few layers of sloppily applied shrink wrap. </w:t>
-      </w:r>
-      <w:r>
-        <w:t xml:space="preserve">Some had been set down on a gopher mound or a tree root or other obstruction and leaned slightly one way or </w:t>
-      </w:r>
-      <w:r>
-        <w:t xml:space="preserve">another. But they made an impressive display in terms of girth. Unevenly spaced and somewhat disorderly. </w:t>
-      </w:r>
-      <w:r>
-        <w:t xml:space="preserve">But they made an impressive display if only from </w:t>
-      </w:r>
-      <w:r>
-        <w:t>industrial scale.</w:t>
-      </w:r>
-    </w:p>
-    <w:p>
-      <w:r>
-        <w:t>Ramblin Dan regarded it.</w:t>
-      </w:r>
-    </w:p>
-    <w:p>
-      <w:r>
-        <w:t xml:space="preserve">“You got all that out </w:t>
-      </w:r>
-      <w:r>
-        <w:t>of what? One harvest of a three acre orchard?”</w:t>
-      </w:r>
-    </w:p>
-    <w:p>
-      <w:r>
-        <w:t>Cletus chuckled.</w:t>
-      </w:r>
-    </w:p>
-    <w:p>
-      <w:r>
-        <w:t xml:space="preserve">“Heck no. None of </w:t>
-      </w:r>
-      <w:r>
-        <w:t xml:space="preserve">it come from </w:t>
-      </w:r>
-      <w:r>
-        <w:t>Dad’s</w:t>
-      </w:r>
-      <w:r>
-        <w:t xml:space="preserve"> or</w:t>
-      </w:r>
-      <w:r>
-        <w:t>chard. It’s out of a General Mills plant in Washington State. Rebrand</w:t>
-      </w:r>
-      <w:r>
-        <w:t>ed Choco Haze Me Crazy</w:t>
-      </w:r>
-      <w:r>
-        <w:t xml:space="preserve">, which is Nut </w:t>
+        <w:t>“Why?”</w:t>
+      </w:r>
+    </w:p>
+    <w:p>
+      <w:r>
+        <w:t>“Don’t know how to whittle. Else I’d be making a pointy stick.”</w:t>
+      </w:r>
+    </w:p>
+    <w:p>
+      <w:r>
+        <w:t xml:space="preserve">“My </w:t>
+      </w:r>
+      <w:r>
+        <w:t>aunt is blind and she has a seeing-eye pig,” said Wes.</w:t>
+      </w:r>
+    </w:p>
+    <w:p>
+      <w:r>
+        <w:t>“</w:t>
+      </w:r>
+      <w:r>
+        <w:t>You don’t say</w:t>
+      </w:r>
+      <w:r>
+        <w:t>?</w:t>
+      </w:r>
+      <w:r>
+        <w:t xml:space="preserve">” </w:t>
+      </w:r>
+      <w:r>
+        <w:t>asked</w:t>
+      </w:r>
+      <w:r>
+        <w:t xml:space="preserve"> </w:t>
+      </w:r>
+      <w:r>
+        <w:t>Ned.</w:t>
+      </w:r>
+    </w:p>
+    <w:p>
+      <w:r>
+        <w:t>“She’s a witch.”</w:t>
+      </w:r>
+    </w:p>
+    <w:p>
+      <w:r>
+        <w:t>“</w:t>
+      </w:r>
+      <w:r>
+        <w:t>You don’t have many friends, do you</w:t>
+      </w:r>
+      <w:r>
+        <w:t>, kid</w:t>
+      </w:r>
+      <w:r>
+        <w:t>?</w:t>
+      </w:r>
+      <w:r>
+        <w:t xml:space="preserve">” </w:t>
+      </w:r>
+      <w:r>
+        <w:t>asked</w:t>
+      </w:r>
+      <w:r>
+        <w:t xml:space="preserve"> Ned.</w:t>
+      </w:r>
+    </w:p>
+    <w:p>
+      <w:r>
+        <w:t xml:space="preserve">“She is a witch,” said </w:t>
+      </w:r>
+      <w:r>
+        <w:t>Cletus. “Right successful at it, too.</w:t>
+      </w:r>
+      <w:r>
+        <w:t xml:space="preserve"> </w:t>
+      </w:r>
+      <w:r>
+        <w:t xml:space="preserve">Tells fortunes and sells </w:t>
+      </w:r>
+      <w:r>
+        <w:t>charms and such</w:t>
+      </w:r>
+      <w:r>
+        <w:t>. Made enough at it to build her own house on the farm nicer than this one here.</w:t>
+      </w:r>
+      <w:r>
+        <w:t>”</w:t>
+      </w:r>
+    </w:p>
+    <w:p>
+      <w:r>
+        <w:t>“Telling fortunes and selling charms?”</w:t>
+      </w:r>
+    </w:p>
+    <w:p>
+      <w:r>
+        <w:t xml:space="preserve">“Got her a celebrity clientele. You </w:t>
+      </w:r>
+      <w:r>
+        <w:t>k</w:t>
+      </w:r>
+      <w:r>
+        <w:t>now that TV chef Franko</w:t>
+      </w:r>
+      <w:r>
+        <w:t xml:space="preserve"> Des Marcus?”</w:t>
+      </w:r>
+    </w:p>
+    <w:p>
+      <w:r>
+        <w:t xml:space="preserve">“Has that </w:t>
+      </w:r>
+      <w:r>
+        <w:t xml:space="preserve"> ** and tells people to **?</w:t>
+      </w:r>
+    </w:p>
+    <w:p>
+      <w:r>
+        <w:t xml:space="preserve">“That’s him. He flies </w:t>
+      </w:r>
+      <w:r>
+        <w:t xml:space="preserve">down every fall and drives up from </w:t>
       </w:r>
       <w:proofErr w:type="spellStart"/>
       <w:r>
-        <w:t>Nut</w:t>
+        <w:t>Nashvenooga</w:t>
       </w:r>
       <w:proofErr w:type="spellEnd"/>
       <w:r>
-        <w:t xml:space="preserve"> </w:t>
-      </w:r>
-      <w:r>
-        <w:t xml:space="preserve">Noose if you buy it at </w:t>
-      </w:r>
-      <w:r>
-        <w:t xml:space="preserve">Mighty Mart and </w:t>
-      </w:r>
-      <w:r>
-        <w:t>Natur</w:t>
-      </w:r>
-      <w:r>
-        <w:t xml:space="preserve">e </w:t>
-      </w:r>
-      <w:r>
-        <w:t>Fare and</w:t>
-      </w:r>
-      <w:r>
-        <w:t xml:space="preserve"> Hazelnut Crème if you buy it at </w:t>
-      </w:r>
-      <w:r>
-        <w:t>Earth Market</w:t>
-      </w:r>
-      <w:r>
-        <w:t>.</w:t>
-      </w:r>
-    </w:p>
-    <w:p>
-      <w:r>
-        <w:t>Beau leapt from his chair</w:t>
-      </w:r>
-      <w:r>
-        <w:t>.</w:t>
-      </w:r>
-    </w:p>
-    <w:p>
-      <w:r>
-        <w:t>“Cletus!</w:t>
-      </w:r>
-      <w:r>
-        <w:t xml:space="preserve"> Er … What Cletus means is …</w:t>
-      </w:r>
-      <w:r>
-        <w:t>”</w:t>
+        <w:t>. Leaves here with a five-gallon bucket full of charms</w:t>
+      </w:r>
+      <w:r>
+        <w:t>.”</w:t>
+      </w:r>
+    </w:p>
+    <w:p>
+      <w:r>
+        <w:t>“Charms?”</w:t>
+      </w:r>
+    </w:p>
+    <w:p>
+      <w:r>
+        <w:t>“Started not long after Dad died</w:t>
+      </w:r>
+      <w:r>
+        <w:t xml:space="preserve">. </w:t>
+      </w:r>
+      <w:r>
+        <w:t xml:space="preserve">That’s when </w:t>
+      </w:r>
+      <w:r>
+        <w:t>Marnie really came into her own,”</w:t>
+      </w:r>
+    </w:p>
+    <w:p/>
+    <w:p>
+      <w:r>
+        <w:t xml:space="preserve">Cletus took a turn unloading the </w:t>
+      </w:r>
+      <w:r>
+        <w:t>pallets, and now Buford had joined Beau and Ned under the hemlock.</w:t>
+      </w:r>
+    </w:p>
+    <w:p/>
+    <w:p>
+      <w:r>
+        <w:t>“It wasn’t our idea</w:t>
+      </w:r>
+      <w:r>
+        <w:t>. It was our fathers</w:t>
+      </w:r>
+      <w:r>
+        <w:t>. It was his dream for us,</w:t>
+      </w:r>
+      <w:r>
+        <w:t>” said Beau.</w:t>
       </w:r>
     </w:p>
     <w:p>
@@ -3260,327 +2715,71 @@
         <w:t>“</w:t>
       </w:r>
       <w:r>
-        <w:t>Oh</w:t>
-      </w:r>
-      <w:r>
-        <w:t xml:space="preserve">, hell Beau, he </w:t>
-      </w:r>
-      <w:r>
-        <w:t xml:space="preserve">already </w:t>
-      </w:r>
-      <w:r>
-        <w:t>knows. He’s the one picked it up.</w:t>
-      </w:r>
-      <w:r>
-        <w:t>”</w:t>
-      </w:r>
-    </w:p>
-    <w:p>
-      <w:r>
-        <w:t>Beau deflated within his uniform.</w:t>
-      </w:r>
-    </w:p>
-    <w:p>
-      <w:r>
-        <w:t xml:space="preserve">“We tried to use our own hazelnuts,” said Buford. “We really did try. But the cost was </w:t>
-      </w:r>
-      <w:r>
-        <w:t>absolutely</w:t>
-      </w:r>
-      <w:r>
-        <w:t xml:space="preserve"> prohibitive. The way agriculture works these days …”</w:t>
-      </w:r>
-    </w:p>
-    <w:p>
-      <w:r>
-        <w:t>“Don’t worry ‘bout it</w:t>
-      </w:r>
-      <w:r>
-        <w:t>,” said Dan, cutting him off. “I</w:t>
-      </w:r>
-      <w:r>
-        <w:t>’m no</w:t>
-      </w:r>
-      <w:r>
-        <w:t>t one to run my mouth.”</w:t>
+        <w:t>His dream?”</w:t>
+      </w:r>
+    </w:p>
+    <w:p>
+      <w:r>
+        <w:t>“Oh, yes</w:t>
+      </w:r>
+      <w:r>
+        <w:t>,” said Beau.</w:t>
+      </w:r>
+    </w:p>
+    <w:p>
+      <w:r>
+        <w:t>“It’s the reason he planted that orchard up</w:t>
+      </w:r>
+      <w:r>
+        <w:t xml:space="preserve"> there on the hillside.</w:t>
+      </w:r>
+      <w:r>
+        <w:t xml:space="preserve"> He was very clear that it would produce a financial windfall that would sustain us all </w:t>
+      </w:r>
+      <w:r>
+        <w:t>when all else failed.”</w:t>
+      </w:r>
+    </w:p>
+    <w:p>
+      <w:r>
+        <w:t>“</w:t>
+      </w:r>
+      <w:r>
+        <w:t>So he told you to harvest the nuts, process t</w:t>
+      </w:r>
+      <w:r>
+        <w:t>hem into that exact product</w:t>
+      </w:r>
+      <w:r>
+        <w:t>, and you would all be set for life.”</w:t>
+      </w:r>
+    </w:p>
+    <w:p>
+      <w:r>
+        <w:t>“Not in those exact words,” said Beau.</w:t>
+      </w:r>
+    </w:p>
+    <w:p>
+      <w:r>
+        <w:t xml:space="preserve">“Nor any others, said Beau. “You see, </w:t>
+      </w:r>
+      <w:r>
+        <w:t xml:space="preserve">our father </w:t>
+      </w:r>
+      <w:r>
+        <w:t>planted the orchard</w:t>
+      </w:r>
+      <w:r>
+        <w:t xml:space="preserve">, told us in a rather vague and general way what its purpose was, then died without </w:t>
+      </w:r>
+      <w:r>
+        <w:t>giving us any of the details.”</w:t>
       </w:r>
     </w:p>
     <w:p/>
     <w:p>
       <w:r>
-        <w:t>“</w:t>
-      </w:r>
-      <w:proofErr w:type="spellStart"/>
-      <w:r>
-        <w:t>Whacha</w:t>
-      </w:r>
-      <w:proofErr w:type="spellEnd"/>
-      <w:r>
-        <w:t xml:space="preserve"> making?” asked </w:t>
-      </w:r>
-      <w:r>
-        <w:t>Wes</w:t>
-      </w:r>
-      <w:r>
-        <w:t>?</w:t>
-      </w:r>
-    </w:p>
-    <w:p>
-      <w:r>
-        <w:t>“Shiney aluminum foil ball,” said Ned.</w:t>
-      </w:r>
-    </w:p>
-    <w:p>
-      <w:r>
-        <w:t>“Why?”</w:t>
-      </w:r>
-    </w:p>
-    <w:p>
-      <w:r>
-        <w:t>“Don’t know how to whittle. Else I’d be making a pointy stick.”</w:t>
-      </w:r>
-    </w:p>
-    <w:p>
-      <w:r>
-        <w:t xml:space="preserve">“My </w:t>
-      </w:r>
-      <w:r>
-        <w:t>aunt is blind and she has a seeing-eye pig,” said Wes.</w:t>
-      </w:r>
-    </w:p>
-    <w:p>
-      <w:r>
-        <w:t>“</w:t>
-      </w:r>
-      <w:r>
-        <w:t>You don’t say</w:t>
-      </w:r>
-      <w:r>
-        <w:t>?</w:t>
-      </w:r>
-      <w:r>
-        <w:t xml:space="preserve">” </w:t>
-      </w:r>
-      <w:r>
-        <w:t>asked</w:t>
-      </w:r>
-      <w:r>
-        <w:t xml:space="preserve"> </w:t>
-      </w:r>
-      <w:r>
-        <w:t>Ned.</w:t>
-      </w:r>
-    </w:p>
-    <w:p>
-      <w:r>
-        <w:t>“She’s a witch.”</w:t>
-      </w:r>
-    </w:p>
-    <w:p>
-      <w:r>
-        <w:t>“</w:t>
-      </w:r>
-      <w:r>
-        <w:t>You don’t have many friends, do you</w:t>
-      </w:r>
-      <w:r>
-        <w:t>, kid</w:t>
-      </w:r>
-      <w:r>
-        <w:t>?</w:t>
-      </w:r>
-      <w:r>
-        <w:t xml:space="preserve">” </w:t>
-      </w:r>
-      <w:r>
-        <w:t>asked</w:t>
-      </w:r>
-      <w:r>
-        <w:t xml:space="preserve"> Ned.</w:t>
-      </w:r>
-    </w:p>
-    <w:p>
-      <w:r>
-        <w:t xml:space="preserve">“She is a witch,” said </w:t>
-      </w:r>
-      <w:r>
-        <w:t>Cletus. “Right successful at it, too.</w:t>
-      </w:r>
-      <w:r>
-        <w:t xml:space="preserve"> </w:t>
-      </w:r>
-      <w:r>
-        <w:t xml:space="preserve">Tells fortunes and sells </w:t>
-      </w:r>
-      <w:r>
-        <w:t>charms and such</w:t>
-      </w:r>
-      <w:r>
-        <w:t>. Made enough at it to build her own house on the farm nicer than this one here.</w:t>
-      </w:r>
-      <w:r>
-        <w:t>”</w:t>
-      </w:r>
-    </w:p>
-    <w:p>
-      <w:r>
-        <w:t>“Telling fortunes and selling charms?”</w:t>
-      </w:r>
-    </w:p>
-    <w:p>
-      <w:r>
-        <w:t xml:space="preserve">“Got her a celebrity clientele. You </w:t>
-      </w:r>
-      <w:r>
-        <w:t>k</w:t>
-      </w:r>
-      <w:r>
-        <w:t>now that TV chef Franko</w:t>
-      </w:r>
-      <w:r>
-        <w:t xml:space="preserve"> Des Marcus?”</w:t>
-      </w:r>
-    </w:p>
-    <w:p>
-      <w:r>
         <w:lastRenderedPageBreak/>
-        <w:t xml:space="preserve">“Has that </w:t>
-      </w:r>
-      <w:r>
-        <w:t xml:space="preserve"> ** and tells people to **?</w:t>
-      </w:r>
-    </w:p>
-    <w:p>
-      <w:r>
-        <w:t xml:space="preserve">“That’s him. He flies </w:t>
-      </w:r>
-      <w:r>
-        <w:t xml:space="preserve">down every fall and drives up from </w:t>
-      </w:r>
-      <w:proofErr w:type="spellStart"/>
-      <w:r>
-        <w:t>Nashvenooga</w:t>
-      </w:r>
-      <w:proofErr w:type="spellEnd"/>
-      <w:r>
-        <w:t>. Leaves here with a five-gallon bucket full of charms</w:t>
-      </w:r>
-      <w:r>
-        <w:t>.”</w:t>
-      </w:r>
-    </w:p>
-    <w:p>
-      <w:r>
-        <w:t>“Charms?”</w:t>
-      </w:r>
-    </w:p>
-    <w:p>
-      <w:r>
-        <w:t>“Started not long after Dad died</w:t>
-      </w:r>
-      <w:r>
-        <w:t xml:space="preserve">. </w:t>
-      </w:r>
-      <w:r>
-        <w:t xml:space="preserve">That’s when </w:t>
-      </w:r>
-      <w:r>
-        <w:t>Marnie really came into her own,”</w:t>
-      </w:r>
-    </w:p>
-    <w:p/>
-    <w:p>
-      <w:r>
-        <w:t xml:space="preserve">Cletus took a turn unloading the </w:t>
-      </w:r>
-      <w:r>
-        <w:t>pallets, and now Buford had joined Beau and Ned under the hemlock.</w:t>
-      </w:r>
-    </w:p>
-    <w:p/>
-    <w:p>
-      <w:r>
-        <w:t>“It wasn’t our idea</w:t>
-      </w:r>
-      <w:r>
-        <w:t>. It was our fathers</w:t>
-      </w:r>
-      <w:r>
-        <w:t>. It was his dream for us,</w:t>
-      </w:r>
-      <w:r>
-        <w:t>” said Beau.</w:t>
-      </w:r>
-    </w:p>
-    <w:p>
-      <w:r>
-        <w:t>“</w:t>
-      </w:r>
-      <w:r>
-        <w:t>His dream?”</w:t>
-      </w:r>
-    </w:p>
-    <w:p>
-      <w:r>
-        <w:t>“Oh, yes</w:t>
-      </w:r>
-      <w:r>
-        <w:t>,” said Beau.</w:t>
-      </w:r>
-    </w:p>
-    <w:p>
-      <w:r>
-        <w:t>“It’s the reason he planted that orchard up</w:t>
-      </w:r>
-      <w:r>
-        <w:t xml:space="preserve"> there on the hillside.</w:t>
-      </w:r>
-      <w:r>
-        <w:t xml:space="preserve"> He was very clear that it would produce a financial windfall that would sustain us all </w:t>
-      </w:r>
-      <w:r>
-        <w:t>when all else failed.”</w:t>
-      </w:r>
-    </w:p>
-    <w:p>
-      <w:r>
-        <w:t>“</w:t>
-      </w:r>
-      <w:r>
-        <w:t>So he told you to harvest the nuts, process t</w:t>
-      </w:r>
-      <w:r>
-        <w:t>hem into that exact product</w:t>
-      </w:r>
-      <w:r>
-        <w:t>, and you would all be set for life.”</w:t>
-      </w:r>
-    </w:p>
-    <w:p>
-      <w:r>
-        <w:t>“Not in those exact words,” said Beau.</w:t>
-      </w:r>
-    </w:p>
-    <w:p>
-      <w:r>
-        <w:t xml:space="preserve">“Nor any others, said Beau. “You see, </w:t>
-      </w:r>
-      <w:r>
-        <w:t xml:space="preserve">our father </w:t>
-      </w:r>
-      <w:r>
-        <w:t>planted the orchard</w:t>
-      </w:r>
-      <w:r>
-        <w:t xml:space="preserve">, told us in a rather vague and general way what its purpose was, then died without </w:t>
-      </w:r>
-      <w:r>
-        <w:t>giving us any of the details.”</w:t>
-      </w:r>
-    </w:p>
-    <w:p/>
-    <w:p>
-      <w:r>
         <w:t xml:space="preserve">“So, </w:t>
       </w:r>
       <w:r>

</xml_diff>

<commit_message>
adds comments to files and a test file
</commit_message>
<xml_diff>
--- a/Content/TractorTrailor.docx
+++ b/Content/TractorTrailor.docx
@@ -1,6 +1,6 @@
 
 <file path=word/document.xml><?xml version="1.0" encoding="utf-8"?>
-<w:document xmlns:wpc="http://schemas.microsoft.com/office/word/2010/wordprocessingCanvas" xmlns:cx="http://schemas.microsoft.com/office/drawing/2014/chartex" xmlns:cx1="http://schemas.microsoft.com/office/drawing/2015/9/8/chartex" xmlns:cx2="http://schemas.microsoft.com/office/drawing/2015/10/21/chartex" xmlns:cx3="http://schemas.microsoft.com/office/drawing/2016/5/9/chartex" xmlns:cx4="http://schemas.microsoft.com/office/drawing/2016/5/10/chartex" xmlns:cx5="http://schemas.microsoft.com/office/drawing/2016/5/11/chartex" xmlns:cx6="http://schemas.microsoft.com/office/drawing/2016/5/12/chartex" xmlns:cx7="http://schemas.microsoft.com/office/drawing/2016/5/13/chartex" xmlns:cx8="http://schemas.microsoft.com/office/drawing/2016/5/14/chartex" xmlns:mc="http://schemas.openxmlformats.org/markup-compatibility/2006" xmlns:aink="http://schemas.microsoft.com/office/drawing/2016/ink" xmlns:am3d="http://schemas.microsoft.com/office/drawing/2017/model3d" xmlns:o="urn:schemas-microsoft-com:office:office" xmlns:oel="http://schemas.microsoft.com/office/2019/extlst" xmlns:r="http://schemas.openxmlformats.org/officeDocument/2006/relationships" xmlns:m="http://schemas.openxmlformats.org/officeDocument/2006/math" xmlns:v="urn:schemas-microsoft-com:vml" xmlns:wp14="http://schemas.microsoft.com/office/word/2010/wordprocessingDrawing" xmlns:wp="http://schemas.openxmlformats.org/drawingml/2006/wordprocessingDrawing" xmlns:w10="urn:schemas-microsoft-com:office:word" xmlns:w="http://schemas.openxmlformats.org/wordprocessingml/2006/main" xmlns:w14="http://schemas.microsoft.com/office/word/2010/wordml" xmlns:w15="http://schemas.microsoft.com/office/word/2012/wordml" xmlns:w16cex="http://schemas.microsoft.com/office/word/2018/wordml/cex" xmlns:w16cid="http://schemas.microsoft.com/office/word/2016/wordml/cid" xmlns:w16="http://schemas.microsoft.com/office/word/2018/wordml" xmlns:w16du="http://schemas.microsoft.com/office/word/2023/wordml/word16du" xmlns:w16sdtdh="http://schemas.microsoft.com/office/word/2020/wordml/sdtdatahash" xmlns:w16se="http://schemas.microsoft.com/office/word/2015/wordml/symex" xmlns:wpg="http://schemas.microsoft.com/office/word/2010/wordprocessingGroup" xmlns:wpi="http://schemas.microsoft.com/office/word/2010/wordprocessingInk" xmlns:wne="http://schemas.microsoft.com/office/word/2006/wordml" xmlns:wps="http://schemas.microsoft.com/office/word/2010/wordprocessingShape" mc:Ignorable="w14 w15 w16se w16cid w16 w16cex w16sdtdh w16du wp14">
+<w:document xmlns:wpc="http://schemas.microsoft.com/office/word/2010/wordprocessingCanvas" xmlns:cx="http://schemas.microsoft.com/office/drawing/2014/chartex" xmlns:cx1="http://schemas.microsoft.com/office/drawing/2015/9/8/chartex" xmlns:cx2="http://schemas.microsoft.com/office/drawing/2015/10/21/chartex" xmlns:cx3="http://schemas.microsoft.com/office/drawing/2016/5/9/chartex" xmlns:cx4="http://schemas.microsoft.com/office/drawing/2016/5/10/chartex" xmlns:cx5="http://schemas.microsoft.com/office/drawing/2016/5/11/chartex" xmlns:cx6="http://schemas.microsoft.com/office/drawing/2016/5/12/chartex" xmlns:cx7="http://schemas.microsoft.com/office/drawing/2016/5/13/chartex" xmlns:cx8="http://schemas.microsoft.com/office/drawing/2016/5/14/chartex" xmlns:mc="http://schemas.openxmlformats.org/markup-compatibility/2006" xmlns:aink="http://schemas.microsoft.com/office/drawing/2016/ink" xmlns:am3d="http://schemas.microsoft.com/office/drawing/2017/model3d" xmlns:o="urn:schemas-microsoft-com:office:office" xmlns:oel="http://schemas.microsoft.com/office/2019/extlst" xmlns:r="http://schemas.openxmlformats.org/officeDocument/2006/relationships" xmlns:m="http://schemas.openxmlformats.org/officeDocument/2006/math" xmlns:v="urn:schemas-microsoft-com:vml" xmlns:wp14="http://schemas.microsoft.com/office/word/2010/wordprocessingDrawing" xmlns:wp="http://schemas.openxmlformats.org/drawingml/2006/wordprocessingDrawing" xmlns:w10="urn:schemas-microsoft-com:office:word" xmlns:w="http://schemas.openxmlformats.org/wordprocessingml/2006/main" xmlns:w14="http://schemas.microsoft.com/office/word/2010/wordml" xmlns:w15="http://schemas.microsoft.com/office/word/2012/wordml" xmlns:w16cex="http://schemas.microsoft.com/office/word/2018/wordml/cex" xmlns:w16cid="http://schemas.microsoft.com/office/word/2016/wordml/cid" xmlns:w16="http://schemas.microsoft.com/office/word/2018/wordml" xmlns:w16du="http://schemas.microsoft.com/office/word/2023/wordml/word16du" xmlns:w16sdtdh="http://schemas.microsoft.com/office/word/2020/wordml/sdtdatahash" xmlns:w16sdtfl="http://schemas.microsoft.com/office/word/2024/wordml/sdtformatlock" xmlns:w16se="http://schemas.microsoft.com/office/word/2015/wordml/symex" xmlns:wpg="http://schemas.microsoft.com/office/word/2010/wordprocessingGroup" xmlns:wpi="http://schemas.microsoft.com/office/word/2010/wordprocessingInk" xmlns:wne="http://schemas.microsoft.com/office/word/2006/wordml" xmlns:wps="http://schemas.microsoft.com/office/word/2010/wordprocessingShape" mc:Ignorable="w14 w15 w16se w16cid w16 w16cex w16sdtdh w16sdtfl w16du wp14">
   <w:body>
     <w:p>
       <w:r>
@@ -10,8 +10,13 @@
         <w:t xml:space="preserve"> not</w:t>
       </w:r>
       <w:r>
-        <w:t>. So</w:t>
-      </w:r>
+        <w:t xml:space="preserve">. </w:t>
+      </w:r>
+      <w:proofErr w:type="gramStart"/>
+      <w:r>
+        <w:t>So</w:t>
+      </w:r>
+      <w:proofErr w:type="gramEnd"/>
       <w:r>
         <w:t xml:space="preserve"> </w:t>
       </w:r>
@@ -22,13 +27,29 @@
         <w:t>progeny</w:t>
       </w:r>
       <w:r>
-        <w:t xml:space="preserve"> came up with some new idea of what it was they w</w:t>
+        <w:t xml:space="preserve"> came up with some new idea of what it </w:t>
+      </w:r>
+      <w:proofErr w:type="gramStart"/>
+      <w:r>
+        <w:t>was</w:t>
+      </w:r>
+      <w:proofErr w:type="gramEnd"/>
+      <w:r>
+        <w:t xml:space="preserve"> they w</w:t>
       </w:r>
       <w:r>
         <w:t>ere going</w:t>
       </w:r>
       <w:r>
-        <w:t xml:space="preserve"> to do with themselves, they bounced it off of her</w:t>
+        <w:t xml:space="preserve"> to do with themselves, they bounced it </w:t>
+      </w:r>
+      <w:proofErr w:type="gramStart"/>
+      <w:r>
+        <w:t>off of</w:t>
+      </w:r>
+      <w:proofErr w:type="gramEnd"/>
+      <w:r>
+        <w:t xml:space="preserve"> her</w:t>
       </w:r>
       <w:r>
         <w:t xml:space="preserve">. </w:t>
@@ -43,7 +64,15 @@
         <w:t>; they never listened to it.</w:t>
       </w:r>
       <w:r>
-        <w:t xml:space="preserve"> And it wasn’t because they wanted her approval; more the opposite, in fact. </w:t>
+        <w:t xml:space="preserve"> And it wasn’t because they wanted her </w:t>
+      </w:r>
+      <w:proofErr w:type="gramStart"/>
+      <w:r>
+        <w:t>approval;</w:t>
+      </w:r>
+      <w:proofErr w:type="gramEnd"/>
+      <w:r>
+        <w:t xml:space="preserve"> more the opposite, in fact. </w:t>
       </w:r>
       <w:r>
         <w:t>They’d come to take a mischievous sort of enter</w:t>
@@ -99,13 +128,37 @@
         <w:t>blindness</w:t>
       </w:r>
       <w:r>
-        <w:t>, abductions, lawsuits,</w:t>
+        <w:t xml:space="preserve">, abductions, </w:t>
+      </w:r>
+      <w:proofErr w:type="gramStart"/>
+      <w:r>
+        <w:t>lawsuits,</w:t>
       </w:r>
       <w:r>
         <w:t xml:space="preserve">  </w:t>
       </w:r>
       <w:r>
-        <w:t xml:space="preserve">rejection,  blisters, damnation,  amputations, avalanches, cease and desist orders,  and </w:t>
+        <w:t>rejection,  blisters</w:t>
+      </w:r>
+      <w:proofErr w:type="gramEnd"/>
+      <w:r>
+        <w:t xml:space="preserve">, </w:t>
+      </w:r>
+      <w:proofErr w:type="gramStart"/>
+      <w:r>
+        <w:t>damnation,  amputations</w:t>
+      </w:r>
+      <w:proofErr w:type="gramEnd"/>
+      <w:r>
+        <w:t xml:space="preserve">, avalanches, cease and desist </w:t>
+      </w:r>
+      <w:proofErr w:type="gramStart"/>
+      <w:r>
+        <w:t>orders,  and</w:t>
+      </w:r>
+      <w:proofErr w:type="gramEnd"/>
+      <w:r>
+        <w:t xml:space="preserve"> </w:t>
       </w:r>
       <w:r>
         <w:t xml:space="preserve">the </w:t>
@@ -152,8 +205,13 @@
         <w:t>. They found themselves strangely vindicated</w:t>
       </w:r>
       <w:r>
-        <w:t xml:space="preserve"> by the shortcomings of the others</w:t>
-      </w:r>
+        <w:t xml:space="preserve"> by the shortcomings of </w:t>
+      </w:r>
+      <w:proofErr w:type="gramStart"/>
+      <w:r>
+        <w:t>the others</w:t>
+      </w:r>
+      <w:proofErr w:type="gramEnd"/>
       <w:r>
         <w:t>.</w:t>
       </w:r>
@@ -247,10 +305,18 @@
         <w:t xml:space="preserve"> separated the farmhouse from the road, and the truck brushed aside</w:t>
       </w:r>
       <w:r>
-        <w:t xml:space="preserve"> low hanging branches of </w:t>
-      </w:r>
-      <w:r>
-        <w:t xml:space="preserve"> sweet gum and sassafras </w:t>
+        <w:t xml:space="preserve"> low hanging branches </w:t>
+      </w:r>
+      <w:proofErr w:type="gramStart"/>
+      <w:r>
+        <w:t xml:space="preserve">of </w:t>
+      </w:r>
+      <w:r>
+        <w:t xml:space="preserve"> sweet</w:t>
+      </w:r>
+      <w:proofErr w:type="gramEnd"/>
+      <w:r>
+        <w:t xml:space="preserve"> gum and sassafras </w:t>
       </w:r>
       <w:r>
         <w:t>trees</w:t>
@@ -428,7 +494,15 @@
         <w:t xml:space="preserve"> man who wan</w:t>
       </w:r>
       <w:r>
-        <w:t xml:space="preserve">ted to affect an air of money and outdoors, and had the means to order from </w:t>
+        <w:t xml:space="preserve">ted to affect an air of money and </w:t>
+      </w:r>
+      <w:proofErr w:type="gramStart"/>
+      <w:r>
+        <w:t>outdoors, and</w:t>
+      </w:r>
+      <w:proofErr w:type="gramEnd"/>
+      <w:r>
+        <w:t xml:space="preserve"> had the means to order from </w:t>
       </w:r>
       <w:r>
         <w:t>high end catalogs</w:t>
@@ -805,8 +879,13 @@
         <w:t>Buford’s</w:t>
       </w:r>
       <w:r>
-        <w:t xml:space="preserve"> son Wes</w:t>
-      </w:r>
+        <w:t xml:space="preserve"> son </w:t>
+      </w:r>
+      <w:proofErr w:type="gramStart"/>
+      <w:r>
+        <w:t>Wes</w:t>
+      </w:r>
+      <w:proofErr w:type="gramEnd"/>
       <w:r>
         <w:t xml:space="preserve"> walking toward him</w:t>
       </w:r>
@@ -862,7 +941,11 @@
         <w:t>t</w:t>
       </w:r>
       <w:r>
-        <w:t xml:space="preserve"> the dog and hold the bag away, and </w:t>
+        <w:t xml:space="preserve"> the dog and hold the bag away, </w:t>
+      </w:r>
+      <w:proofErr w:type="gramStart"/>
+      <w:r>
+        <w:t xml:space="preserve">and </w:t>
       </w:r>
       <w:r>
         <w:t xml:space="preserve"> </w:t>
@@ -870,6 +953,7 @@
       <w:r>
         <w:t>Wes</w:t>
       </w:r>
+      <w:proofErr w:type="gramEnd"/>
       <w:r>
         <w:t xml:space="preserve"> would</w:t>
       </w:r>
@@ -967,8 +1051,13 @@
         <w:t xml:space="preserve">There was magic </w:t>
       </w:r>
       <w:r>
-        <w:t>in it and the Hoopers were among those families who had lived here long enough for that magic to seep</w:t>
-      </w:r>
+        <w:t xml:space="preserve">in it and the Hoopers were among those families who had lived here long enough for that magic to </w:t>
+      </w:r>
+      <w:proofErr w:type="gramStart"/>
+      <w:r>
+        <w:t>seep</w:t>
+      </w:r>
+      <w:proofErr w:type="gramEnd"/>
     </w:p>
     <w:p>
       <w:r>
@@ -987,17 +1076,30 @@
         <w:t xml:space="preserve"> they might intervene on his behalf. The</w:t>
       </w:r>
       <w:r>
-        <w:t xml:space="preserve">re was no place on this farm </w:t>
-      </w:r>
-      <w:r>
-        <w:t>. They were always in view here on the farm</w:t>
-      </w:r>
-      <w:r>
-        <w:t>, as</w:t>
+        <w:t xml:space="preserve">re was no place on this </w:t>
+      </w:r>
+      <w:proofErr w:type="gramStart"/>
+      <w:r>
+        <w:t xml:space="preserve">farm </w:t>
+      </w:r>
+      <w:r>
+        <w:t>.</w:t>
+      </w:r>
+      <w:proofErr w:type="gramEnd"/>
+      <w:r>
+        <w:t xml:space="preserve"> They were always in view here on the farm</w:t>
+      </w:r>
+      <w:r>
+        <w:t xml:space="preserve">, </w:t>
+      </w:r>
+      <w:proofErr w:type="gramStart"/>
+      <w:r>
+        <w:t>as</w:t>
       </w:r>
       <w:r>
         <w:t xml:space="preserve"> long as</w:t>
       </w:r>
+      <w:proofErr w:type="gramEnd"/>
       <w:r>
         <w:t xml:space="preserve"> </w:t>
       </w:r>
@@ -1032,7 +1134,15 @@
         <w:t xml:space="preserve"> These ancient mountains</w:t>
       </w:r>
       <w:r>
-        <w:t xml:space="preserve"> are noted for coal, but there was none in these parts and none for many miles around. </w:t>
+        <w:t xml:space="preserve"> are noted for coal, but there </w:t>
+      </w:r>
+      <w:proofErr w:type="gramStart"/>
+      <w:r>
+        <w:t>was</w:t>
+      </w:r>
+      <w:proofErr w:type="gramEnd"/>
+      <w:r>
+        <w:t xml:space="preserve"> none in these parts and none for many miles around. </w:t>
       </w:r>
       <w:r>
         <w:t xml:space="preserve">Instead, it was a vein of magic that ran </w:t>
@@ -1131,7 +1241,15 @@
         <w:t>agreed to</w:t>
       </w:r>
       <w:r>
-        <w:t xml:space="preserve"> this thing with the hazelnut</w:t>
+        <w:t xml:space="preserve"> </w:t>
+      </w:r>
+      <w:proofErr w:type="gramStart"/>
+      <w:r>
+        <w:t>this thing</w:t>
+      </w:r>
+      <w:proofErr w:type="gramEnd"/>
+      <w:r>
+        <w:t xml:space="preserve"> with the hazelnut</w:t>
       </w:r>
       <w:r>
         <w:t>s</w:t>
@@ -1170,7 +1288,15 @@
         <w:t>“</w:t>
       </w:r>
       <w:r>
-        <w:t xml:space="preserve">It’s in the pole barn. I can help you hook it up as long as </w:t>
+        <w:t xml:space="preserve">It’s in the pole barn. I can help you hook it up </w:t>
+      </w:r>
+      <w:proofErr w:type="gramStart"/>
+      <w:r>
+        <w:t>as long as</w:t>
+      </w:r>
+      <w:proofErr w:type="gramEnd"/>
+      <w:r>
+        <w:t xml:space="preserve"> </w:t>
       </w:r>
       <w:r>
         <w:t>I don’t need to stomp</w:t>
@@ -1305,7 +1431,15 @@
         <w:t xml:space="preserve">dump </w:t>
       </w:r>
       <w:r>
-        <w:t>bucket but a fork lift.</w:t>
+        <w:t xml:space="preserve">bucket but a </w:t>
+      </w:r>
+      <w:proofErr w:type="gramStart"/>
+      <w:r>
+        <w:t>fork lift</w:t>
+      </w:r>
+      <w:proofErr w:type="gramEnd"/>
+      <w:r>
+        <w:t>.</w:t>
       </w:r>
     </w:p>
     <w:p>
@@ -1316,7 +1450,11 @@
         <w:t>d</w:t>
       </w:r>
       <w:r>
-        <w:t xml:space="preserve"> past the cab</w:t>
+        <w:t xml:space="preserve"> past the </w:t>
+      </w:r>
+      <w:proofErr w:type="gramStart"/>
+      <w:r>
+        <w:t>cab</w:t>
       </w:r>
       <w:r>
         <w:t xml:space="preserve"> of the </w:t>
@@ -1326,6 +1464,7 @@
         <w:t>semi truck</w:t>
       </w:r>
       <w:proofErr w:type="spellEnd"/>
+      <w:proofErr w:type="gramEnd"/>
       <w:r>
         <w:t xml:space="preserve"> to the back of the trailer</w:t>
       </w:r>
@@ -1371,11 +1510,16 @@
         <w:t xml:space="preserve"> the whole thing gave the appearance of being very versatile and useful</w:t>
       </w:r>
       <w:r>
-        <w:t>, a sort of hydraulic Swiss Army knife.</w:t>
+        <w:t xml:space="preserve">, a sort of hydraulic Swiss Army </w:t>
+      </w:r>
+      <w:proofErr w:type="gramStart"/>
+      <w:r>
+        <w:t>knife.</w:t>
       </w:r>
       <w:r>
         <w:t>.</w:t>
       </w:r>
+      <w:proofErr w:type="gramEnd"/>
     </w:p>
     <w:p>
       <w:r>
@@ -1427,7 +1571,23 @@
         <w:t xml:space="preserve">Ned </w:t>
       </w:r>
       <w:r>
-        <w:t>concluded he was finished admiring the loader and return to his usual state of annoyance. He leaned against the trailer an began pecking at his aluminum foil ball with his little hammer.</w:t>
+        <w:t xml:space="preserve">concluded he was finished admiring the loader and </w:t>
+      </w:r>
+      <w:proofErr w:type="gramStart"/>
+      <w:r>
+        <w:t>return</w:t>
+      </w:r>
+      <w:proofErr w:type="gramEnd"/>
+      <w:r>
+        <w:t xml:space="preserve"> to his usual state of annoyance. He leaned against the trailer </w:t>
+      </w:r>
+      <w:proofErr w:type="gramStart"/>
+      <w:r>
+        <w:t>an</w:t>
+      </w:r>
+      <w:proofErr w:type="gramEnd"/>
+      <w:r>
+        <w:t xml:space="preserve"> began pecking at his aluminum foil ball with his little hammer.</w:t>
       </w:r>
     </w:p>
     <w:p>
@@ -1686,8 +1846,13 @@
       <w:r>
         <w:t xml:space="preserve">We talked about starting small – farmers markets, farm-to-table at the restaurants in town. Maybe </w:t>
       </w:r>
-      <w:r>
-        <w:t>a little shelf space at the local gift shops. Small!”</w:t>
+      <w:proofErr w:type="gramStart"/>
+      <w:r>
+        <w:t>a little</w:t>
+      </w:r>
+      <w:proofErr w:type="gramEnd"/>
+      <w:r>
+        <w:t xml:space="preserve"> shelf space at the local gift shops. Small!”</w:t>
       </w:r>
     </w:p>
     <w:p>
@@ -1733,7 +1898,23 @@
         <w:t>Just a few dollars … per</w:t>
       </w:r>
       <w:r>
-        <w:t xml:space="preserve"> unit. But really expensive every hour that semi sits here parked in the field. So get </w:t>
+        <w:t xml:space="preserve"> unit. But </w:t>
+      </w:r>
+      <w:proofErr w:type="gramStart"/>
+      <w:r>
+        <w:t>really expensive</w:t>
+      </w:r>
+      <w:proofErr w:type="gramEnd"/>
+      <w:r>
+        <w:t xml:space="preserve"> every hour that semi sits here parked in the field. </w:t>
+      </w:r>
+      <w:proofErr w:type="gramStart"/>
+      <w:r>
+        <w:t>So</w:t>
+      </w:r>
+      <w:proofErr w:type="gramEnd"/>
+      <w:r>
+        <w:t xml:space="preserve"> get </w:t>
       </w:r>
       <w:proofErr w:type="spellStart"/>
       <w:r>
@@ -1758,11 +1939,16 @@
         <w:t xml:space="preserve">a </w:t>
       </w:r>
       <w:r>
-        <w:t xml:space="preserve">stand of trees where </w:t>
+        <w:t xml:space="preserve">stand of trees </w:t>
+      </w:r>
+      <w:proofErr w:type="gramStart"/>
+      <w:r>
+        <w:t xml:space="preserve">where </w:t>
       </w:r>
       <w:r>
         <w:t>.</w:t>
       </w:r>
+      <w:proofErr w:type="gramEnd"/>
     </w:p>
     <w:p>
       <w:r>
@@ -1776,10 +1962,18 @@
     <w:p/>
     <w:p>
       <w:r>
-        <w:t>Now Beau came to the back of the tr</w:t>
-      </w:r>
-      <w:r>
-        <w:t xml:space="preserve">ailer and the remaining pallets were out of reach of the loader. </w:t>
+        <w:t xml:space="preserve">Now Beau came to the back of the </w:t>
+      </w:r>
+      <w:proofErr w:type="gramStart"/>
+      <w:r>
+        <w:t>tr</w:t>
+      </w:r>
+      <w:r>
+        <w:t>ailer</w:t>
+      </w:r>
+      <w:proofErr w:type="gramEnd"/>
+      <w:r>
+        <w:t xml:space="preserve"> and the remaining pallets were out of reach of the loader. </w:t>
       </w:r>
       <w:r>
         <w:t xml:space="preserve">The three men and Wes approached the trailer behind Beau to observe. </w:t>
@@ -1947,8 +2141,13 @@
       <w:r>
         <w:t xml:space="preserve">12,000 jars of </w:t>
       </w:r>
-      <w:r>
-        <w:t xml:space="preserve">chocolaty delicious </w:t>
+      <w:proofErr w:type="gramStart"/>
+      <w:r>
+        <w:t>chocolaty</w:t>
+      </w:r>
+      <w:proofErr w:type="gramEnd"/>
+      <w:r>
+        <w:t xml:space="preserve"> delicious </w:t>
       </w:r>
       <w:proofErr w:type="spellStart"/>
       <w:r>
@@ -2003,7 +2202,15 @@
     </w:p>
     <w:p>
       <w:r>
-        <w:t xml:space="preserve">“He’ll everybody’s heard of him. He did all these </w:t>
+        <w:t xml:space="preserve">“He’ll everybody’s heard of him. He </w:t>
+      </w:r>
+      <w:proofErr w:type="gramStart"/>
+      <w:r>
+        <w:t>did</w:t>
+      </w:r>
+      <w:proofErr w:type="gramEnd"/>
+      <w:r>
+        <w:t xml:space="preserve"> all these </w:t>
       </w:r>
       <w:r>
         <w:t>brilliant inventions</w:t>
@@ -2015,7 +2222,15 @@
         <w:t xml:space="preserve">, but he couldn’t get the backing to get any of them produced. Ended </w:t>
       </w:r>
       <w:r>
-        <w:t xml:space="preserve">making a lot of money off of something </w:t>
+        <w:t xml:space="preserve">making a lot of money </w:t>
+      </w:r>
+      <w:proofErr w:type="gramStart"/>
+      <w:r>
+        <w:t>off of</w:t>
+      </w:r>
+      <w:proofErr w:type="gramEnd"/>
+      <w:r>
+        <w:t xml:space="preserve"> something </w:t>
       </w:r>
       <w:r>
         <w:t xml:space="preserve">he invented that was crazy simple and didn’t threaten any corporations – a </w:t>
@@ -2032,7 +2247,15 @@
     <w:p>
       <w:r>
         <w:lastRenderedPageBreak/>
-        <w:t xml:space="preserve">“And I did! Hell, everybody did! So you’re the kids of Horace P. Hooper. And now you’re going into the chocolate peanut butter business. </w:t>
+        <w:t xml:space="preserve">“And I did! Hell, everybody did! </w:t>
+      </w:r>
+      <w:proofErr w:type="gramStart"/>
+      <w:r>
+        <w:t>So</w:t>
+      </w:r>
+      <w:proofErr w:type="gramEnd"/>
+      <w:r>
+        <w:t xml:space="preserve"> you’re the kids of Horace P. Hooper. And now you’re going into the chocolate peanut butter business. </w:t>
       </w:r>
       <w:r>
         <w:t>Why is that?”</w:t>
@@ -2072,7 +2295,15 @@
     </w:p>
     <w:p>
       <w:r>
-        <w:t xml:space="preserve">“Heck no. None of it come from Dad’s orchard. It’s out of a General Mills plant in Washington State. Rebranded Choco Haze Me Crazy, which is Nut </w:t>
+        <w:t xml:space="preserve">“Heck no. None of it </w:t>
+      </w:r>
+      <w:proofErr w:type="gramStart"/>
+      <w:r>
+        <w:t>come</w:t>
+      </w:r>
+      <w:proofErr w:type="gramEnd"/>
+      <w:r>
+        <w:t xml:space="preserve"> from Dad’s orchard. It’s out of a General Mills plant in Washington State. Rebranded Choco Haze Me Crazy, which is Nut </w:t>
       </w:r>
       <w:proofErr w:type="spellStart"/>
       <w:r>
@@ -2109,7 +2340,15 @@
         <w:t xml:space="preserve">Beau became sheepish. </w:t>
       </w:r>
       <w:r>
-        <w:t>“We tried to use our own hazelnuts. “We really did try. But the cost was absolutely prohibitive. The way agriculture works these days …”</w:t>
+        <w:t xml:space="preserve">“We tried to use our own hazelnuts. “We really did try. But the cost was </w:t>
+      </w:r>
+      <w:proofErr w:type="gramStart"/>
+      <w:r>
+        <w:t>absolutely prohibitive</w:t>
+      </w:r>
+      <w:proofErr w:type="gramEnd"/>
+      <w:r>
+        <w:t>. The way agriculture works these days …”</w:t>
       </w:r>
     </w:p>
     <w:p>
@@ -2146,7 +2385,23 @@
         <w:t xml:space="preserve">are going to use our own </w:t>
       </w:r>
       <w:r>
-        <w:t>hazelnuts. We really are! But right now we’re just establishing the marketing. Then we’ll work out the production issues.”</w:t>
+        <w:t xml:space="preserve">hazelnuts. We really are! But right </w:t>
+      </w:r>
+      <w:proofErr w:type="gramStart"/>
+      <w:r>
+        <w:t>now</w:t>
+      </w:r>
+      <w:proofErr w:type="gramEnd"/>
+      <w:r>
+        <w:t xml:space="preserve"> we’re just establishing </w:t>
+      </w:r>
+      <w:proofErr w:type="gramStart"/>
+      <w:r>
+        <w:t>the marketing</w:t>
+      </w:r>
+      <w:proofErr w:type="gramEnd"/>
+      <w:r>
+        <w:t>. Then we’ll work out the production issues.”</w:t>
       </w:r>
     </w:p>
     <w:p>
@@ -2159,8 +2414,13 @@
       <w:r>
         <w:t xml:space="preserve">hazelnuts up there on that hillside and told you all it was going to make you all </w:t>
       </w:r>
-      <w:r>
-        <w:t xml:space="preserve">going </w:t>
+      <w:proofErr w:type="gramStart"/>
+      <w:r>
+        <w:t>going</w:t>
+      </w:r>
+      <w:proofErr w:type="gramEnd"/>
+      <w:r>
+        <w:t xml:space="preserve"> </w:t>
       </w:r>
       <w:r>
         <w:t>stay rich if you started making chocolate hazelnut spread and selling it?”</w:t>
@@ -2185,7 +2445,15 @@
         <w:t>.</w:t>
       </w:r>
       <w:r>
-        <w:t xml:space="preserve"> He intended to tell us more but he died unexpectedly.</w:t>
+        <w:t xml:space="preserve"> He intended to tell us </w:t>
+      </w:r>
+      <w:proofErr w:type="gramStart"/>
+      <w:r>
+        <w:t>more</w:t>
+      </w:r>
+      <w:proofErr w:type="gramEnd"/>
+      <w:r>
+        <w:t xml:space="preserve"> but he died unexpectedly.</w:t>
       </w:r>
       <w:r>
         <w:t>”</w:t>
@@ -2209,7 +2477,15 @@
       </w:r>
       <w:proofErr w:type="spellEnd"/>
       <w:r>
-        <w:t xml:space="preserve"> much people do with hazelnuts. We tried hazelnut flour. We tried </w:t>
+        <w:t xml:space="preserve"> </w:t>
+      </w:r>
+      <w:proofErr w:type="gramStart"/>
+      <w:r>
+        <w:t>much</w:t>
+      </w:r>
+      <w:proofErr w:type="gramEnd"/>
+      <w:r>
+        <w:t xml:space="preserve"> people do with hazelnuts. We tried hazelnut flour. We tried </w:t>
       </w:r>
       <w:r>
         <w:t xml:space="preserve">a family brand of hazelnut </w:t>
@@ -2220,7 +2496,15 @@
       </w:r>
       <w:proofErr w:type="spellEnd"/>
       <w:r>
-        <w:t>. Nothing come of it. Hazelnut spread is about all that’s left.</w:t>
+        <w:t xml:space="preserve">. Nothing </w:t>
+      </w:r>
+      <w:proofErr w:type="gramStart"/>
+      <w:r>
+        <w:t>come</w:t>
+      </w:r>
+      <w:proofErr w:type="gramEnd"/>
+      <w:r>
+        <w:t xml:space="preserve"> of it. Hazelnut spread is about all that’s left.</w:t>
       </w:r>
       <w:r>
         <w:t>”</w:t>
@@ -2287,8 +2571,13 @@
       <w:r>
         <w:t xml:space="preserve">Ramblin’ </w:t>
       </w:r>
-      <w:r>
-        <w:t xml:space="preserve">Dan the Truck </w:t>
+      <w:proofErr w:type="gramStart"/>
+      <w:r>
+        <w:t>Dan</w:t>
+      </w:r>
+      <w:proofErr w:type="gramEnd"/>
+      <w:r>
+        <w:t xml:space="preserve"> the Truck </w:t>
       </w:r>
       <w:proofErr w:type="spellStart"/>
       <w:r>
@@ -2379,7 +2668,15 @@
         <w:t xml:space="preserve">“You got all that out </w:t>
       </w:r>
       <w:r>
-        <w:t>of what? One harvest of a three acre orchard?”</w:t>
+        <w:t xml:space="preserve">of what? One harvest of a </w:t>
+      </w:r>
+      <w:proofErr w:type="gramStart"/>
+      <w:r>
+        <w:t>three acre</w:t>
+      </w:r>
+      <w:proofErr w:type="gramEnd"/>
+      <w:r>
+        <w:t xml:space="preserve"> orchard?”</w:t>
       </w:r>
     </w:p>
     <w:p>
@@ -2392,7 +2689,15 @@
         <w:t xml:space="preserve">“Heck no. None of </w:t>
       </w:r>
       <w:r>
-        <w:t xml:space="preserve">it come from </w:t>
+        <w:t xml:space="preserve">it </w:t>
+      </w:r>
+      <w:proofErr w:type="gramStart"/>
+      <w:r>
+        <w:t>come</w:t>
+      </w:r>
+      <w:proofErr w:type="gramEnd"/>
+      <w:r>
+        <w:t xml:space="preserve"> from </w:t>
       </w:r>
       <w:r>
         <w:t>Dad’s</w:t>
@@ -2490,11 +2795,16 @@
       <w:r>
         <w:t xml:space="preserve">“We tried to use our own hazelnuts,” said Buford. “We really did try. But the cost was </w:t>
       </w:r>
+      <w:proofErr w:type="gramStart"/>
       <w:r>
         <w:t>absolutely</w:t>
       </w:r>
       <w:r>
-        <w:t xml:space="preserve"> prohibitive. The way agriculture works these days …”</w:t>
+        <w:t xml:space="preserve"> prohibitive</w:t>
+      </w:r>
+      <w:proofErr w:type="gramEnd"/>
+      <w:r>
+        <w:t>. The way agriculture works these days …”</w:t>
       </w:r>
     </w:p>
     <w:p>
@@ -2544,7 +2854,15 @@
         <w:t xml:space="preserve">“My </w:t>
       </w:r>
       <w:r>
-        <w:t>aunt is blind and she has a seeing-eye pig,” said Wes.</w:t>
+        <w:t xml:space="preserve">aunt is </w:t>
+      </w:r>
+      <w:proofErr w:type="gramStart"/>
+      <w:r>
+        <w:t>blind</w:t>
+      </w:r>
+      <w:proofErr w:type="gramEnd"/>
+      <w:r>
+        <w:t xml:space="preserve"> and she has a seeing-eye pig,” said Wes.</w:t>
       </w:r>
     </w:p>
     <w:p>
@@ -2637,15 +2955,28 @@
         <w:t>now that TV chef Franko</w:t>
       </w:r>
       <w:r>
-        <w:t xml:space="preserve"> Des Marcus?”</w:t>
-      </w:r>
-    </w:p>
-    <w:p>
-      <w:r>
-        <w:t xml:space="preserve">“Has that </w:t>
-      </w:r>
-      <w:r>
-        <w:t xml:space="preserve"> ** and tells people to **?</w:t>
+        <w:t xml:space="preserve"> Des </w:t>
+      </w:r>
+      <w:proofErr w:type="gramStart"/>
+      <w:r>
+        <w:t>Marcus?”</w:t>
+      </w:r>
+      <w:proofErr w:type="gramEnd"/>
+    </w:p>
+    <w:p>
+      <w:r>
+        <w:t xml:space="preserve">“Has </w:t>
+      </w:r>
+      <w:proofErr w:type="gramStart"/>
+      <w:r>
+        <w:t xml:space="preserve">that </w:t>
+      </w:r>
+      <w:r>
+        <w:t xml:space="preserve"> *</w:t>
+      </w:r>
+      <w:proofErr w:type="gramEnd"/>
+      <w:r>
+        <w:t>* and tells people to **?</w:t>
       </w:r>
     </w:p>
     <w:p>
@@ -2737,15 +3068,25 @@
         <w:t xml:space="preserve"> He was very clear that it would produce a financial windfall that would sustain us all </w:t>
       </w:r>
       <w:r>
-        <w:t>when all else failed.”</w:t>
-      </w:r>
+        <w:t xml:space="preserve">when all else </w:t>
+      </w:r>
+      <w:proofErr w:type="gramStart"/>
+      <w:r>
+        <w:t>failed.”</w:t>
+      </w:r>
+      <w:proofErr w:type="gramEnd"/>
     </w:p>
     <w:p>
       <w:r>
         <w:t>“</w:t>
       </w:r>
-      <w:r>
-        <w:t>So he told you to harvest the nuts, process t</w:t>
+      <w:proofErr w:type="gramStart"/>
+      <w:r>
+        <w:t>So</w:t>
+      </w:r>
+      <w:proofErr w:type="gramEnd"/>
+      <w:r>
+        <w:t xml:space="preserve"> he told you to harvest the nuts, process t</w:t>
       </w:r>
       <w:r>
         <w:t>hem into that exact product</w:t>
@@ -2761,7 +3102,15 @@
     </w:p>
     <w:p>
       <w:r>
-        <w:t xml:space="preserve">“Nor any others, said Beau. “You see, </w:t>
+        <w:t>“Nor any others,</w:t>
+      </w:r>
+      <w:proofErr w:type="gramStart"/>
+      <w:r>
+        <w:t xml:space="preserve"> said</w:t>
+      </w:r>
+      <w:proofErr w:type="gramEnd"/>
+      <w:r>
+        <w:t xml:space="preserve"> Beau. “You see, </w:t>
       </w:r>
       <w:r>
         <w:t xml:space="preserve">our father </w:t>
@@ -2806,7 +3155,15 @@
     </w:p>
     <w:p>
       <w:r>
-        <w:t>“Sure,” said Buford. “It has to be choc</w:t>
+        <w:t xml:space="preserve">“Sure,” said Buford. “It </w:t>
+      </w:r>
+      <w:proofErr w:type="gramStart"/>
+      <w:r>
+        <w:t>has to</w:t>
+      </w:r>
+      <w:proofErr w:type="gramEnd"/>
+      <w:r>
+        <w:t xml:space="preserve"> be choc</w:t>
       </w:r>
       <w:r>
         <w:t xml:space="preserve">olate hazelnut spread. There’s not much else anyone does with hazelnuts that makes money. </w:t>
@@ -2833,7 +3190,15 @@
         <w:t>.</w:t>
       </w:r>
       <w:r>
-        <w:t xml:space="preserve"> It has to be chocolate hazelnut spread.</w:t>
+        <w:t xml:space="preserve"> It </w:t>
+      </w:r>
+      <w:proofErr w:type="gramStart"/>
+      <w:r>
+        <w:t>has to</w:t>
+      </w:r>
+      <w:proofErr w:type="gramEnd"/>
+      <w:r>
+        <w:t xml:space="preserve"> be chocolate hazelnut spread.</w:t>
       </w:r>
       <w:r>
         <w:t>”</w:t>
@@ -2851,8 +3216,13 @@
       <w:r>
         <w:t xml:space="preserve">“It’s </w:t>
       </w:r>
-      <w:r>
-        <w:t>has to</w:t>
+      <w:proofErr w:type="gramStart"/>
+      <w:r>
+        <w:t>has</w:t>
+      </w:r>
+      <w:proofErr w:type="gramEnd"/>
+      <w:r>
+        <w:t xml:space="preserve"> to</w:t>
       </w:r>
       <w:r>
         <w:t xml:space="preserve"> be chocolate hazelnut spread</w:t>
@@ -2878,7 +3248,15 @@
         <w:t>A</w:t>
       </w:r>
       <w:r>
-        <w:t>nother heavy silence only followed. So Buford broke that one.</w:t>
+        <w:t xml:space="preserve">nother heavy silence only followed. </w:t>
+      </w:r>
+      <w:proofErr w:type="gramStart"/>
+      <w:r>
+        <w:t>So</w:t>
+      </w:r>
+      <w:proofErr w:type="gramEnd"/>
+      <w:r>
+        <w:t xml:space="preserve"> Buford broke that one.</w:t>
       </w:r>
     </w:p>
     <w:p>
@@ -2928,7 +3306,7 @@
 </file>
 
 <file path=word/styles.xml><?xml version="1.0" encoding="utf-8"?>
-<w:styles xmlns:mc="http://schemas.openxmlformats.org/markup-compatibility/2006" xmlns:r="http://schemas.openxmlformats.org/officeDocument/2006/relationships" xmlns:w="http://schemas.openxmlformats.org/wordprocessingml/2006/main" xmlns:w14="http://schemas.microsoft.com/office/word/2010/wordml" xmlns:w15="http://schemas.microsoft.com/office/word/2012/wordml" xmlns:w16cex="http://schemas.microsoft.com/office/word/2018/wordml/cex" xmlns:w16cid="http://schemas.microsoft.com/office/word/2016/wordml/cid" xmlns:w16="http://schemas.microsoft.com/office/word/2018/wordml" xmlns:w16du="http://schemas.microsoft.com/office/word/2023/wordml/word16du" xmlns:w16sdtdh="http://schemas.microsoft.com/office/word/2020/wordml/sdtdatahash" xmlns:w16se="http://schemas.microsoft.com/office/word/2015/wordml/symex" mc:Ignorable="w14 w15 w16se w16cid w16 w16cex w16sdtdh w16du">
+<w:styles xmlns:mc="http://schemas.openxmlformats.org/markup-compatibility/2006" xmlns:r="http://schemas.openxmlformats.org/officeDocument/2006/relationships" xmlns:w="http://schemas.openxmlformats.org/wordprocessingml/2006/main" xmlns:w14="http://schemas.microsoft.com/office/word/2010/wordml" xmlns:w15="http://schemas.microsoft.com/office/word/2012/wordml" xmlns:w16cex="http://schemas.microsoft.com/office/word/2018/wordml/cex" xmlns:w16cid="http://schemas.microsoft.com/office/word/2016/wordml/cid" xmlns:w16="http://schemas.microsoft.com/office/word/2018/wordml" xmlns:w16du="http://schemas.microsoft.com/office/word/2023/wordml/word16du" xmlns:w16sdtdh="http://schemas.microsoft.com/office/word/2020/wordml/sdtdatahash" xmlns:w16sdtfl="http://schemas.microsoft.com/office/word/2024/wordml/sdtformatlock" xmlns:w16se="http://schemas.microsoft.com/office/word/2015/wordml/symex" mc:Ignorable="w14 w15 w16se w16cid w16 w16cex w16sdtdh w16sdtfl w16du">
   <w:docDefaults>
     <w:rPrDefault>
       <w:rPr>

</xml_diff>